<commit_message>
Manual Técnico y Bitacora 11
</commit_message>
<xml_diff>
--- a/Articulo Cientifico/Artículo Cientifico.docx
+++ b/Articulo Cientifico/Artículo Cientifico.docx
@@ -16,6 +16,7 @@
         <w:rPr>
           <w:b/>
           <w:i/>
+          <w:noProof/>
           <w:sz w:val="18"/>
         </w:rPr>
         <mc:AlternateContent>
@@ -104,6 +105,7 @@
         <w:rPr>
           <w:b/>
           <w:i/>
+          <w:noProof/>
           <w:sz w:val="18"/>
         </w:rPr>
         <w:drawing>
@@ -154,6 +156,7 @@
         <w:rPr>
           <w:b/>
           <w:i/>
+          <w:noProof/>
           <w:sz w:val="18"/>
         </w:rPr>
         <w:drawing>
@@ -204,6 +207,7 @@
         <w:rPr>
           <w:b/>
           <w:i/>
+          <w:noProof/>
           <w:sz w:val="18"/>
         </w:rPr>
         <w:drawing>
@@ -1121,7 +1125,6 @@
     </w:p>
     <w:p>
       <w:pPr>
-        <w:spacing w:line="256" w:lineRule="auto"/>
         <w:ind w:left="143" w:right="134"/>
         <w:jc w:val="both"/>
         <w:rPr>
@@ -1146,19 +1149,7 @@
         <w:rPr>
           <w:sz w:val="18"/>
         </w:rPr>
-        <w:t>Este artículo presenta el desarrollo de una aplicación web ligera destinada al registro y consulta de asistencias. El sistema fue concebido para ofrecer una alternativa sencilla y eficiente frente a soluciones comerciales complejas, priorizando la facilidad de uso y la accesibilidad desde cualquier dispositivo con navegador web. La aplicación permite a los usuarios registrar materias, asegurando que los horarios no se solapen, y facilita el control de asistencia diar</w:t>
-      </w:r>
-      <w:r>
-        <w:rPr>
-          <w:sz w:val="18"/>
-        </w:rPr>
-        <w:t>ia</w:t>
-      </w:r>
-      <w:r>
-        <w:rPr>
-          <w:sz w:val="18"/>
-        </w:rPr>
-        <w:t xml:space="preserve">. Al acceder, el usuario puede visualizar si tiene clase en ese momento, registrar su asistencia y consultar una tabla semanal que resume los días y materias asistidas, además de obtener un resumen general de su participación. El </w:t>
+        <w:t xml:space="preserve">Este artículo presenta el desarrollo de una aplicación web ligera destinada al registro y consulta de asistencias. El sistema fue concebido para ofrecer una alternativa sencilla y eficiente frente a soluciones comerciales complejas, priorizando la facilidad de uso y la accesibilidad desde cualquier dispositivo con navegador web. La aplicación permite a los usuarios registrar materias, asegurando que los horarios no se solapen, y facilita el control de asistencia diaria. Al acceder, el usuario puede visualizar si tiene clase en ese momento, registrar su asistencia y consultar una tabla semanal que resume los días y materias asistidas, además de obtener un resumen general de su participación. El </w:t>
       </w:r>
       <w:proofErr w:type="spellStart"/>
       <w:r>
@@ -1230,6 +1221,7 @@
       </w:pPr>
       <w:r>
         <w:rPr>
+          <w:noProof/>
           <w:sz w:val="19"/>
         </w:rPr>
         <mc:AlternateContent>
@@ -1493,6 +1485,9 @@
         <w:jc w:val="both"/>
       </w:pPr>
       <w:r>
+        <w:rPr>
+          <w:noProof/>
+        </w:rPr>
         <w:drawing>
           <wp:anchor distT="0" distB="0" distL="114300" distR="114300" simplePos="0" relativeHeight="487591424" behindDoc="0" locked="0" layoutInCell="1" allowOverlap="1" wp14:anchorId="524A7052" wp14:editId="76EB6F9D">
             <wp:simplePos x="0" y="0"/>
@@ -1654,6 +1649,7 @@
         <w:jc w:val="both"/>
         <w:rPr>
           <w:sz w:val="20"/>
+          <w:szCs w:val="20"/>
         </w:rPr>
       </w:pPr>
       <w:proofErr w:type="spellStart"/>
@@ -1661,6 +1657,7 @@
         <w:rPr>
           <w:spacing w:val="-2"/>
           <w:sz w:val="20"/>
+          <w:szCs w:val="20"/>
         </w:rPr>
         <w:t>Frontend</w:t>
       </w:r>
@@ -1669,6 +1666,7 @@
         <w:rPr>
           <w:spacing w:val="-2"/>
           <w:sz w:val="20"/>
+          <w:szCs w:val="20"/>
         </w:rPr>
         <w:t>:</w:t>
       </w:r>
@@ -1719,6 +1717,7 @@
         <w:jc w:val="both"/>
         <w:rPr>
           <w:sz w:val="20"/>
+          <w:szCs w:val="20"/>
         </w:rPr>
       </w:pPr>
       <w:proofErr w:type="spellStart"/>
@@ -1726,6 +1725,7 @@
         <w:rPr>
           <w:spacing w:val="-2"/>
           <w:sz w:val="20"/>
+          <w:szCs w:val="20"/>
         </w:rPr>
         <w:t>Backend</w:t>
       </w:r>
@@ -1734,6 +1734,7 @@
         <w:rPr>
           <w:spacing w:val="-2"/>
           <w:sz w:val="20"/>
+          <w:szCs w:val="20"/>
         </w:rPr>
         <w:t>:</w:t>
       </w:r>
@@ -1741,10 +1742,15 @@
         <w:rPr>
           <w:spacing w:val="-2"/>
           <w:sz w:val="20"/>
+          <w:szCs w:val="20"/>
         </w:rPr>
         <w:t xml:space="preserve"> </w:t>
       </w:r>
       <w:r>
+        <w:rPr>
+          <w:sz w:val="20"/>
+          <w:szCs w:val="20"/>
+        </w:rPr>
         <w:t>Gestiona la lógica de negocio y la seguridad, incluyendo la autenticación de usuarios, la validación de sesiones y la protección de datos sensibles.</w:t>
       </w:r>
     </w:p>
@@ -1758,23 +1764,27 @@
         <w:jc w:val="left"/>
         <w:rPr>
           <w:sz w:val="20"/>
-        </w:rPr>
-      </w:pPr>
-      <w:r>
-        <w:rPr>
-          <w:sz w:val="20"/>
+          <w:szCs w:val="20"/>
+        </w:rPr>
+      </w:pPr>
+      <w:r>
+        <w:rPr>
+          <w:sz w:val="20"/>
+          <w:szCs w:val="20"/>
         </w:rPr>
         <w:t xml:space="preserve">MySQL: </w:t>
       </w:r>
       <w:r>
         <w:rPr>
           <w:sz w:val="20"/>
+          <w:szCs w:val="20"/>
         </w:rPr>
         <w:t>Se emplea como sistema gestor de base de datos para almacenar toda la información relevante de usuarios, materias, horarios y asistencias. MySQL facilita consultas eficientes y garantiza la integridad en un entorno multiusuario</w:t>
       </w:r>
       <w:r>
         <w:rPr>
           <w:sz w:val="20"/>
+          <w:szCs w:val="20"/>
         </w:rPr>
         <w:t>.</w:t>
       </w:r>
@@ -1786,8 +1796,6 @@
         <w:jc w:val="both"/>
         <w:rPr>
           <w:spacing w:val="-2"/>
-          <w:sz w:val="10"/>
-          <w:szCs w:val="10"/>
         </w:rPr>
       </w:pPr>
     </w:p>
@@ -1798,8 +1806,6 @@
         <w:jc w:val="both"/>
         <w:rPr>
           <w:spacing w:val="-2"/>
-          <w:sz w:val="10"/>
-          <w:szCs w:val="10"/>
         </w:rPr>
       </w:pPr>
     </w:p>
@@ -1811,8 +1817,16 @@
           <w:numId w:val="4"/>
         </w:numPr>
         <w:jc w:val="left"/>
-      </w:pPr>
-      <w:r>
+        <w:rPr>
+          <w:sz w:val="20"/>
+          <w:szCs w:val="20"/>
+        </w:rPr>
+      </w:pPr>
+      <w:r>
+        <w:rPr>
+          <w:sz w:val="20"/>
+          <w:szCs w:val="20"/>
+        </w:rPr>
         <w:t>Módulos Adicionales: Se han implementado mecanismos de tolerancia a fallos, manejo de errores, y políticas de mantenimiento preventivo y correctivo, documentadas en los planes respectivos.</w:t>
       </w:r>
     </w:p>
@@ -1877,6 +1891,9 @@
         </w:rPr>
       </w:pPr>
       <w:r>
+        <w:rPr>
+          <w:noProof/>
+        </w:rPr>
         <w:drawing>
           <wp:anchor distT="0" distB="0" distL="114300" distR="114300" simplePos="0" relativeHeight="487590400" behindDoc="0" locked="0" layoutInCell="1" allowOverlap="1" wp14:anchorId="23A41ADD" wp14:editId="149D01A7">
             <wp:simplePos x="0" y="0"/>
@@ -1941,6 +1958,7 @@
       </w:r>
       <w:r>
         <w:rPr>
+          <w:noProof/>
           <w:sz w:val="8"/>
         </w:rPr>
         <w:drawing>
@@ -2270,45 +2288,7 @@
         <w:t>sistema adopta un modelo cliente-servidor clásico. El lado cliente consiste en una interfaz web responsiva construida con HTML5, CSS3 y JavaScript, optimizada para dispositivos móviles y de escritorio. El servidor utiliza PHP para la lógica de negocio y la gestión de sesiones, mientras que MySQL almacena los datos de usuarios, materias, horarios y asistencias. Las comunicaciones entre cliente y servidor emplean AJAX, lo que permite actualizaciones dinámicas sin recargar la página y mejora la experiencia de usuario. Todas las transacciones sensibles requieren autenticación activa, reforzando la privacidad de los datos</w:t>
       </w:r>
       <w:r>
-        <w:t>.</w:t>
-      </w:r>
-    </w:p>
-    <w:p>
-      <w:pPr>
-        <w:pStyle w:val="Prrafodelista"/>
-        <w:spacing w:after="240"/>
-        <w:rPr>
-          <w:b/>
-          <w:bCs/>
-        </w:rPr>
-      </w:pPr>
-      <w:r>
-        <w:rPr>
-          <w:b/>
-          <w:bCs/>
-        </w:rPr>
-        <w:t>2</w:t>
-      </w:r>
-      <w:r>
-        <w:rPr>
-          <w:b/>
-          <w:bCs/>
-        </w:rPr>
-        <w:t>.</w:t>
-      </w:r>
-      <w:r>
-        <w:rPr>
-          <w:b/>
-          <w:bCs/>
-        </w:rPr>
-        <w:t>3</w:t>
-      </w:r>
-      <w:r>
-        <w:rPr>
-          <w:b/>
-          <w:bCs/>
-        </w:rPr>
-        <w:t xml:space="preserve"> Documentación Técnica</w:t>
+        <w:t xml:space="preserve">. </w:t>
       </w:r>
     </w:p>
     <w:p>
@@ -2316,15 +2296,91 @@
         <w:pStyle w:val="Textoindependiente"/>
         <w:spacing w:after="240"/>
         <w:ind w:firstLine="284"/>
-      </w:pPr>
-      <w:r>
-        <w:t>Durante</w:t>
-      </w:r>
-      <w:r>
-        <w:t xml:space="preserve"> el desarrollo se elaboraron documentos de requisitos funcionales y no funcionales, alcance, tolerancia a fallos, políticas y plan de mantenimiento, plan de pruebas, diseño detallado de software y manual de usuario. Estas guías permitieron un desarrollo sistemático, minimizando riesgos y mejorando la calidad del producto final</w:t>
-      </w:r>
-      <w:r>
+        <w:rPr>
+          <w:lang w:val="es-ES"/>
+        </w:rPr>
+      </w:pPr>
+      <w:r>
+        <w:rPr>
+          <w:lang w:val="es-ES"/>
+        </w:rPr>
+        <w:t>El sistema está diseñado con una arquitectura modular y escalable, permitiendo añadir funcionalidades o modificar componentes con relativa facilidad. La separación clara entre la capa de presentación (</w:t>
+      </w:r>
+      <w:proofErr w:type="spellStart"/>
+      <w:r>
+        <w:rPr>
+          <w:lang w:val="es-ES"/>
+        </w:rPr>
+        <w:t>frontend</w:t>
+      </w:r>
+      <w:proofErr w:type="spellEnd"/>
+      <w:r>
+        <w:rPr>
+          <w:lang w:val="es-ES"/>
+        </w:rPr>
+        <w:t>) y la lógica de negocio y datos (</w:t>
+      </w:r>
+      <w:proofErr w:type="spellStart"/>
+      <w:r>
+        <w:rPr>
+          <w:lang w:val="es-ES"/>
+        </w:rPr>
+        <w:t>backend</w:t>
+      </w:r>
+      <w:proofErr w:type="spellEnd"/>
+      <w:r>
+        <w:rPr>
+          <w:lang w:val="es-ES"/>
+        </w:rPr>
+        <w:t>) facilita el mantenimiento y mejora la seguridad.</w:t>
+      </w:r>
+    </w:p>
+    <w:p>
+      <w:pPr>
+        <w:pStyle w:val="Textoindependiente"/>
+        <w:spacing w:after="240"/>
+        <w:ind w:left="0"/>
+        <w:rPr>
+          <w:lang w:val="es-ES"/>
+        </w:rPr>
+      </w:pPr>
+    </w:p>
+    <w:p>
+      <w:pPr>
+        <w:pStyle w:val="Prrafodelista"/>
+        <w:rPr>
+          <w:b/>
+          <w:bCs/>
+        </w:rPr>
+      </w:pPr>
+      <w:r>
+        <w:rPr>
+          <w:b/>
+          <w:bCs/>
+        </w:rPr>
+        <w:lastRenderedPageBreak/>
+        <w:t>2</w:t>
+      </w:r>
+      <w:r>
+        <w:rPr>
+          <w:b/>
+          <w:bCs/>
+        </w:rPr>
         <w:t>.</w:t>
+      </w:r>
+      <w:r>
+        <w:rPr>
+          <w:b/>
+          <w:bCs/>
+        </w:rPr>
+        <w:t>3</w:t>
+      </w:r>
+      <w:r>
+        <w:rPr>
+          <w:b/>
+          <w:bCs/>
+        </w:rPr>
+        <w:t xml:space="preserve"> Documentación Técnica</w:t>
       </w:r>
     </w:p>
     <w:p>
@@ -2332,14 +2388,24 @@
         <w:pStyle w:val="Textoindependiente"/>
         <w:spacing w:after="240"/>
         <w:ind w:firstLine="284"/>
-        <w:rPr>
-          <w:i/>
-          <w:iCs/>
-          <w:color w:val="404040" w:themeColor="text1" w:themeTint="BF"/>
-        </w:rPr>
-      </w:pPr>
-      <w:r>
-        <w:lastRenderedPageBreak/>
+      </w:pPr>
+      <w:r>
+        <w:t>Durante</w:t>
+      </w:r>
+      <w:r>
+        <w:t xml:space="preserve"> el desarrollo se elaboraron documentos de requisitos funcionales y no funcionales, alcance, tolerancia a fallos, políticas y plan de mantenimiento, plan de pruebas, diseño detallado de software y manual de usuario. Estas guías permitieron un desarrollo sistemático, minimizando riesgos y mejorando la calidad del producto final</w:t>
+      </w:r>
+      <w:r>
+        <w:t>.</w:t>
+      </w:r>
+    </w:p>
+    <w:p>
+      <w:pPr>
+        <w:pStyle w:val="Textoindependiente"/>
+        <w:spacing w:after="240"/>
+        <w:ind w:firstLine="284"/>
+      </w:pPr>
+      <w:r>
         <w:t xml:space="preserve">La tolerancia a fallos incluye validaciones en </w:t>
       </w:r>
       <w:proofErr w:type="spellStart"/>
@@ -2373,60 +2439,1430 @@
     <w:p>
       <w:pPr>
         <w:pStyle w:val="Prrafodelista"/>
+        <w:rPr>
+          <w:b/>
+          <w:bCs/>
+          <w:lang w:val="es-ES"/>
+        </w:rPr>
+      </w:pPr>
+      <w:r>
+        <w:rPr>
+          <w:b/>
+          <w:bCs/>
+          <w:lang w:val="es-ES"/>
+        </w:rPr>
+        <w:t>3. Requerimientos del Sistema</w:t>
+      </w:r>
+    </w:p>
+    <w:p>
+      <w:pPr>
+        <w:pStyle w:val="Prrafodelista"/>
+        <w:rPr>
+          <w:b/>
+          <w:bCs/>
+          <w:lang w:val="es-ES"/>
+        </w:rPr>
+      </w:pPr>
+      <w:r>
+        <w:rPr>
+          <w:b/>
+          <w:bCs/>
+          <w:lang w:val="es-ES"/>
+        </w:rPr>
+        <w:t>3.1 Requerimientos Funcionales</w:t>
+      </w:r>
+    </w:p>
+    <w:p>
+      <w:pPr>
+        <w:ind w:left="427" w:firstLine="293"/>
+        <w:rPr>
+          <w:sz w:val="20"/>
+          <w:szCs w:val="20"/>
+          <w:lang w:val="es-ES"/>
+        </w:rPr>
+      </w:pPr>
+      <w:r>
+        <w:rPr>
+          <w:sz w:val="20"/>
+          <w:szCs w:val="20"/>
+          <w:lang w:val="es-ES"/>
+        </w:rPr>
+        <w:t>Para el desarrollo de la aplicación, se definieron requerimientos funcionales claros que guían el diseño y la implementación, los cuales aseguran que la aplicación cumpla con las necesidades básicas de los usuarios y el negocio:</w:t>
+      </w:r>
+    </w:p>
+    <w:p>
+      <w:pPr>
+        <w:numPr>
+          <w:ilvl w:val="0"/>
+          <w:numId w:val="16"/>
+        </w:numPr>
+        <w:tabs>
+          <w:tab w:val="clear" w:pos="720"/>
+          <w:tab w:val="num" w:pos="1147"/>
+        </w:tabs>
+        <w:ind w:left="1147"/>
+        <w:rPr>
+          <w:sz w:val="20"/>
+          <w:szCs w:val="20"/>
+          <w:lang w:val="es-ES"/>
+        </w:rPr>
+      </w:pPr>
+      <w:r>
+        <w:rPr>
+          <w:b/>
+          <w:bCs/>
+          <w:sz w:val="20"/>
+          <w:szCs w:val="20"/>
+          <w:lang w:val="es-ES"/>
+        </w:rPr>
+        <w:t>Gestión de Materias</w:t>
+      </w:r>
+      <w:r>
+        <w:rPr>
+          <w:sz w:val="20"/>
+          <w:szCs w:val="20"/>
+          <w:lang w:val="es-ES"/>
+        </w:rPr>
+        <w:t xml:space="preserve">: Los usuarios deben poder crear, editar y eliminar materias. Cada materia contiene información clave como el nombre, los días en los que se imparten clases, el horario definido y el nombre del profesor responsable. Se implementaron validaciones tanto en el </w:t>
+      </w:r>
+      <w:proofErr w:type="spellStart"/>
+      <w:r>
+        <w:rPr>
+          <w:sz w:val="20"/>
+          <w:szCs w:val="20"/>
+          <w:lang w:val="es-ES"/>
+        </w:rPr>
+        <w:t>frontend</w:t>
+      </w:r>
+      <w:proofErr w:type="spellEnd"/>
+      <w:r>
+        <w:rPr>
+          <w:sz w:val="20"/>
+          <w:szCs w:val="20"/>
+          <w:lang w:val="es-ES"/>
+        </w:rPr>
+        <w:t xml:space="preserve"> como en el </w:t>
+      </w:r>
+      <w:proofErr w:type="spellStart"/>
+      <w:r>
+        <w:rPr>
+          <w:sz w:val="20"/>
+          <w:szCs w:val="20"/>
+          <w:lang w:val="es-ES"/>
+        </w:rPr>
+        <w:t>backend</w:t>
+      </w:r>
+      <w:proofErr w:type="spellEnd"/>
+      <w:r>
+        <w:rPr>
+          <w:sz w:val="20"/>
+          <w:szCs w:val="20"/>
+          <w:lang w:val="es-ES"/>
+        </w:rPr>
+        <w:t>.</w:t>
+      </w:r>
+    </w:p>
+    <w:p>
+      <w:pPr>
+        <w:numPr>
+          <w:ilvl w:val="0"/>
+          <w:numId w:val="16"/>
+        </w:numPr>
+        <w:tabs>
+          <w:tab w:val="clear" w:pos="720"/>
+          <w:tab w:val="num" w:pos="1147"/>
+        </w:tabs>
+        <w:ind w:left="1147"/>
+        <w:rPr>
+          <w:sz w:val="20"/>
+          <w:szCs w:val="20"/>
+          <w:lang w:val="es-ES"/>
+        </w:rPr>
+      </w:pPr>
+      <w:r>
+        <w:rPr>
+          <w:b/>
+          <w:bCs/>
+          <w:sz w:val="20"/>
+          <w:szCs w:val="20"/>
+          <w:lang w:val="es-ES"/>
+        </w:rPr>
+        <w:t>Registro de Asistencia</w:t>
+      </w:r>
+      <w:r>
+        <w:rPr>
+          <w:sz w:val="20"/>
+          <w:szCs w:val="20"/>
+          <w:lang w:val="es-ES"/>
+        </w:rPr>
+        <w:t>: Se habilita a los usuarios para registrar su asistencia diaria a las materias correspondientes. El sistema restringe el registro solo dentro de los horarios establecidos para cada materia y evita la duplicidad, de modo que no se puedan registrar varias asistencias para la misma materia en un mismo día.</w:t>
+      </w:r>
+    </w:p>
+    <w:p>
+      <w:pPr>
+        <w:numPr>
+          <w:ilvl w:val="0"/>
+          <w:numId w:val="16"/>
+        </w:numPr>
+        <w:tabs>
+          <w:tab w:val="clear" w:pos="720"/>
+          <w:tab w:val="num" w:pos="1147"/>
+        </w:tabs>
+        <w:ind w:left="1147"/>
+        <w:rPr>
+          <w:sz w:val="20"/>
+          <w:szCs w:val="20"/>
+          <w:lang w:val="es-ES"/>
+        </w:rPr>
+      </w:pPr>
+      <w:r>
+        <w:rPr>
+          <w:b/>
+          <w:bCs/>
+          <w:sz w:val="20"/>
+          <w:szCs w:val="20"/>
+          <w:lang w:val="es-ES"/>
+        </w:rPr>
+        <w:t>Consulta de Asistencias</w:t>
+      </w:r>
+      <w:r>
+        <w:rPr>
+          <w:sz w:val="20"/>
+          <w:szCs w:val="20"/>
+          <w:lang w:val="es-ES"/>
+        </w:rPr>
+        <w:t>: La aplicación provee un resumen visual de las asistencias registradas, con la posibilidad de filtrar la información por mes y por semana, facilitando el seguimiento histórico del cumplimiento de</w:t>
+      </w:r>
+      <w:r>
+        <w:rPr>
+          <w:sz w:val="20"/>
+          <w:szCs w:val="20"/>
+          <w:lang w:val="es-ES"/>
+        </w:rPr>
+        <w:t xml:space="preserve"> las asistencias</w:t>
+      </w:r>
+      <w:r>
+        <w:rPr>
+          <w:sz w:val="20"/>
+          <w:szCs w:val="20"/>
+          <w:lang w:val="es-ES"/>
+        </w:rPr>
+        <w:t>.</w:t>
+      </w:r>
+    </w:p>
+    <w:p>
+      <w:pPr>
+        <w:numPr>
+          <w:ilvl w:val="0"/>
+          <w:numId w:val="16"/>
+        </w:numPr>
+        <w:tabs>
+          <w:tab w:val="clear" w:pos="720"/>
+          <w:tab w:val="num" w:pos="1147"/>
+        </w:tabs>
+        <w:ind w:left="1147"/>
+        <w:rPr>
+          <w:sz w:val="20"/>
+          <w:szCs w:val="20"/>
+          <w:lang w:val="es-ES"/>
+        </w:rPr>
+      </w:pPr>
+      <w:r>
+        <w:rPr>
+          <w:b/>
+          <w:bCs/>
+          <w:sz w:val="20"/>
+          <w:szCs w:val="20"/>
+          <w:lang w:val="es-ES"/>
+        </w:rPr>
+        <w:t>Registro y Autenticación de Usuarios</w:t>
+      </w:r>
+      <w:r>
+        <w:rPr>
+          <w:sz w:val="20"/>
+          <w:szCs w:val="20"/>
+          <w:lang w:val="es-ES"/>
+        </w:rPr>
+        <w:t xml:space="preserve">: Se permite a los usuarios crear una cuenta con sus datos personales básicos: nombre, correo electrónico y contraseña. Se verifica que el correo no esté previamente registrado para evitar duplicados. Las contraseñas son almacenadas de forma segura utilizando funciones hash robustas (como </w:t>
+      </w:r>
+      <w:proofErr w:type="spellStart"/>
+      <w:proofErr w:type="gramStart"/>
+      <w:r>
+        <w:rPr>
+          <w:sz w:val="20"/>
+          <w:szCs w:val="20"/>
+          <w:lang w:val="es-ES"/>
+        </w:rPr>
+        <w:t>password</w:t>
+      </w:r>
+      <w:proofErr w:type="gramEnd"/>
+      <w:r>
+        <w:rPr>
+          <w:sz w:val="20"/>
+          <w:szCs w:val="20"/>
+          <w:lang w:val="es-ES"/>
+        </w:rPr>
+        <w:t>_hash</w:t>
+      </w:r>
+      <w:proofErr w:type="spellEnd"/>
+      <w:r>
+        <w:rPr>
+          <w:sz w:val="20"/>
+          <w:szCs w:val="20"/>
+          <w:lang w:val="es-ES"/>
+        </w:rPr>
+        <w:t>() en PHP).</w:t>
+      </w:r>
+    </w:p>
+    <w:p>
+      <w:pPr>
+        <w:numPr>
+          <w:ilvl w:val="0"/>
+          <w:numId w:val="16"/>
+        </w:numPr>
+        <w:tabs>
+          <w:tab w:val="clear" w:pos="720"/>
+          <w:tab w:val="num" w:pos="1147"/>
+        </w:tabs>
         <w:spacing w:after="240"/>
+        <w:ind w:left="1147"/>
+        <w:rPr>
+          <w:sz w:val="20"/>
+          <w:szCs w:val="20"/>
+          <w:lang w:val="es-ES"/>
+        </w:rPr>
+      </w:pPr>
+      <w:r>
         <w:rPr>
           <w:b/>
           <w:bCs/>
-        </w:rPr>
-      </w:pPr>
-      <w:r>
+          <w:sz w:val="20"/>
+          <w:szCs w:val="20"/>
+          <w:lang w:val="es-ES"/>
+        </w:rPr>
+        <w:t>Persistencia de Datos y Protección</w:t>
+      </w:r>
+      <w:r>
+        <w:rPr>
+          <w:sz w:val="20"/>
+          <w:szCs w:val="20"/>
+          <w:lang w:val="es-ES"/>
+        </w:rPr>
+        <w:t>: Todos los registros de materias, asistencias y usuarios se almacenan en una base de datos MySQL gestionada por PHP, garantizando integridad y seguridad. Se protege el acceso a funciones sensibles a través de validación de sesiones activas, para asegurar que solo usuarios autenticados puedan acceder a ellas.</w:t>
+      </w:r>
+    </w:p>
+    <w:p>
+      <w:pPr>
+        <w:pStyle w:val="Prrafodelista"/>
         <w:rPr>
           <w:b/>
           <w:bCs/>
-        </w:rPr>
-        <w:t>3</w:t>
-      </w:r>
+          <w:lang w:val="es-ES"/>
+        </w:rPr>
+      </w:pPr>
       <w:r>
         <w:rPr>
           <w:b/>
           <w:bCs/>
-        </w:rPr>
-        <w:t>. Resultados</w:t>
+          <w:lang w:val="es-ES"/>
+        </w:rPr>
+        <w:t>3.2 Requerimientos No Funcionales</w:t>
+      </w:r>
+    </w:p>
+    <w:p>
+      <w:pPr>
+        <w:ind w:left="360" w:firstLine="360"/>
+        <w:rPr>
+          <w:sz w:val="20"/>
+          <w:szCs w:val="20"/>
+          <w:lang w:val="es-ES"/>
+        </w:rPr>
+      </w:pPr>
+      <w:r>
+        <w:rPr>
+          <w:sz w:val="20"/>
+          <w:szCs w:val="20"/>
+          <w:lang w:val="es-ES"/>
+        </w:rPr>
+        <w:t>Adicionalmente, se definieron requerimientos no funcionales que permiten garantizar que la aplicación sea eficiente, segura y compatible con diversos entornos:</w:t>
+      </w:r>
+    </w:p>
+    <w:p>
+      <w:pPr>
+        <w:numPr>
+          <w:ilvl w:val="0"/>
+          <w:numId w:val="17"/>
+        </w:numPr>
+        <w:ind w:left="1080"/>
+        <w:rPr>
+          <w:b/>
+          <w:bCs/>
+          <w:sz w:val="20"/>
+          <w:szCs w:val="20"/>
+          <w:lang w:val="es-ES"/>
+        </w:rPr>
+      </w:pPr>
+      <w:r>
+        <w:rPr>
+          <w:b/>
+          <w:bCs/>
+          <w:sz w:val="20"/>
+          <w:szCs w:val="20"/>
+          <w:lang w:val="es-ES"/>
+        </w:rPr>
+        <w:t xml:space="preserve">Interfaz Responsiva: </w:t>
+      </w:r>
+      <w:r>
+        <w:rPr>
+          <w:bCs/>
+          <w:sz w:val="20"/>
+          <w:szCs w:val="20"/>
+          <w:lang w:val="es-ES"/>
+        </w:rPr>
+        <w:t xml:space="preserve">El diseño de la aplicación se adapta dinámicamente a diferentes tamaños de pantalla y dispositivos, asegurando una experiencia consistente y accesible desde móviles, </w:t>
+      </w:r>
+      <w:proofErr w:type="spellStart"/>
+      <w:r>
+        <w:rPr>
+          <w:bCs/>
+          <w:sz w:val="20"/>
+          <w:szCs w:val="20"/>
+          <w:lang w:val="es-ES"/>
+        </w:rPr>
+        <w:t>tablets</w:t>
+      </w:r>
+      <w:proofErr w:type="spellEnd"/>
+      <w:r>
+        <w:rPr>
+          <w:bCs/>
+          <w:sz w:val="20"/>
+          <w:szCs w:val="20"/>
+          <w:lang w:val="es-ES"/>
+        </w:rPr>
+        <w:t xml:space="preserve"> y computadoras de escritorio.</w:t>
+      </w:r>
+    </w:p>
+    <w:p>
+      <w:pPr>
+        <w:numPr>
+          <w:ilvl w:val="0"/>
+          <w:numId w:val="17"/>
+        </w:numPr>
+        <w:ind w:left="1080"/>
+        <w:rPr>
+          <w:b/>
+          <w:bCs/>
+          <w:sz w:val="20"/>
+          <w:szCs w:val="20"/>
+          <w:lang w:val="es-ES"/>
+        </w:rPr>
+      </w:pPr>
+      <w:r>
+        <w:rPr>
+          <w:b/>
+          <w:bCs/>
+          <w:sz w:val="20"/>
+          <w:szCs w:val="20"/>
+          <w:lang w:val="es-ES"/>
+        </w:rPr>
+        <w:t xml:space="preserve">Rendimiento: </w:t>
+      </w:r>
+      <w:r>
+        <w:rPr>
+          <w:bCs/>
+          <w:sz w:val="20"/>
+          <w:szCs w:val="20"/>
+          <w:lang w:val="es-ES"/>
+        </w:rPr>
+        <w:t xml:space="preserve">La aplicación debe cargar </w:t>
+      </w:r>
+      <w:r>
+        <w:rPr>
+          <w:bCs/>
+          <w:sz w:val="20"/>
+          <w:szCs w:val="20"/>
+          <w:lang w:val="es-ES"/>
+        </w:rPr>
+        <w:t>con rapidez</w:t>
+      </w:r>
+      <w:r>
+        <w:rPr>
+          <w:bCs/>
+          <w:sz w:val="20"/>
+          <w:szCs w:val="20"/>
+          <w:lang w:val="es-ES"/>
+        </w:rPr>
+        <w:t xml:space="preserve"> y responder ágilmente, incluso en conexiones lentas o intermitentes, para evitar frustración y abandono del usuario.</w:t>
+      </w:r>
+    </w:p>
+    <w:p>
+      <w:pPr>
+        <w:numPr>
+          <w:ilvl w:val="0"/>
+          <w:numId w:val="17"/>
+        </w:numPr>
+        <w:ind w:left="1080"/>
+        <w:rPr>
+          <w:b/>
+          <w:bCs/>
+          <w:sz w:val="20"/>
+          <w:szCs w:val="20"/>
+          <w:lang w:val="es-ES"/>
+        </w:rPr>
+      </w:pPr>
+      <w:r>
+        <w:rPr>
+          <w:b/>
+          <w:bCs/>
+          <w:sz w:val="20"/>
+          <w:szCs w:val="20"/>
+          <w:lang w:val="es-ES"/>
+        </w:rPr>
+        <w:t>Compatibilidad:</w:t>
+      </w:r>
+      <w:r>
+        <w:rPr>
+          <w:bCs/>
+          <w:sz w:val="20"/>
+          <w:szCs w:val="20"/>
+          <w:lang w:val="es-ES"/>
+        </w:rPr>
+        <w:t xml:space="preserve"> Se garantiza el correcto funcionamiento en los navegadores más utilizados, como Chrome, Firefox, Edge y Safari, maximizando el alcance de la aplicación.</w:t>
+      </w:r>
+    </w:p>
+    <w:p>
+      <w:pPr>
+        <w:numPr>
+          <w:ilvl w:val="0"/>
+          <w:numId w:val="17"/>
+        </w:numPr>
+        <w:ind w:left="1080"/>
+        <w:rPr>
+          <w:b/>
+          <w:bCs/>
+          <w:sz w:val="20"/>
+          <w:szCs w:val="20"/>
+          <w:lang w:val="es-ES"/>
+        </w:rPr>
+      </w:pPr>
+      <w:r>
+        <w:rPr>
+          <w:b/>
+          <w:bCs/>
+          <w:sz w:val="20"/>
+          <w:szCs w:val="20"/>
+          <w:lang w:val="es-ES"/>
+        </w:rPr>
+        <w:t xml:space="preserve">Seguridad: </w:t>
+      </w:r>
+      <w:r>
+        <w:rPr>
+          <w:bCs/>
+          <w:sz w:val="20"/>
+          <w:szCs w:val="20"/>
+          <w:lang w:val="es-ES"/>
+        </w:rPr>
+        <w:t>Se aplican prácticas recomendadas para proteger contraseñas, controlar accesos y manejar errores del servidor con mensajes claros y amigables que no comprometan la seguridad.</w:t>
+      </w:r>
+    </w:p>
+    <w:p>
+      <w:pPr>
+        <w:numPr>
+          <w:ilvl w:val="0"/>
+          <w:numId w:val="17"/>
+        </w:numPr>
+        <w:ind w:left="1080"/>
+        <w:rPr>
+          <w:b/>
+          <w:bCs/>
+          <w:sz w:val="20"/>
+          <w:szCs w:val="20"/>
+          <w:lang w:val="es-ES"/>
+        </w:rPr>
+      </w:pPr>
+      <w:r>
+        <w:rPr>
+          <w:b/>
+          <w:bCs/>
+          <w:sz w:val="20"/>
+          <w:szCs w:val="20"/>
+          <w:lang w:val="es-ES"/>
+        </w:rPr>
+        <w:t>Mantenimiento:</w:t>
+      </w:r>
+      <w:r>
+        <w:rPr>
+          <w:bCs/>
+          <w:sz w:val="20"/>
+          <w:szCs w:val="20"/>
+          <w:lang w:val="es-ES"/>
+        </w:rPr>
+        <w:t xml:space="preserve"> La arquitectura y el código están diseñados para facilitar futuras modificaciones y extensiones, minimizando la dependencia del desarrollador original.</w:t>
+      </w:r>
+    </w:p>
+    <w:p>
+      <w:pPr>
+        <w:numPr>
+          <w:ilvl w:val="0"/>
+          <w:numId w:val="17"/>
+        </w:numPr>
+        <w:spacing w:after="240"/>
+        <w:ind w:left="1080"/>
+        <w:rPr>
+          <w:b/>
+          <w:bCs/>
+          <w:sz w:val="20"/>
+          <w:szCs w:val="20"/>
+          <w:lang w:val="es-ES"/>
+        </w:rPr>
+      </w:pPr>
+      <w:r>
+        <w:rPr>
+          <w:b/>
+          <w:bCs/>
+          <w:sz w:val="20"/>
+          <w:szCs w:val="20"/>
+          <w:lang w:val="es-ES"/>
+        </w:rPr>
+        <w:t xml:space="preserve">Integridad de Datos: </w:t>
+      </w:r>
+      <w:r>
+        <w:rPr>
+          <w:bCs/>
+          <w:sz w:val="20"/>
+          <w:szCs w:val="20"/>
+          <w:lang w:val="es-ES"/>
+        </w:rPr>
+        <w:t xml:space="preserve">Se previenen duplicados y se mantiene la coherencia referencial en la base </w:t>
+      </w:r>
+      <w:r>
+        <w:rPr>
+          <w:bCs/>
+          <w:sz w:val="20"/>
+          <w:szCs w:val="20"/>
+          <w:lang w:val="es-ES"/>
+        </w:rPr>
+        <w:lastRenderedPageBreak/>
+        <w:t>de datos para garantizar la calidad y confiabilidad de la información.</w:t>
+      </w:r>
+    </w:p>
+    <w:p>
+      <w:pPr>
+        <w:pStyle w:val="Prrafodelista"/>
+        <w:rPr>
+          <w:b/>
+          <w:bCs/>
+          <w:lang w:val="es-ES"/>
+        </w:rPr>
+      </w:pPr>
+      <w:r>
+        <w:rPr>
+          <w:b/>
+          <w:bCs/>
+          <w:lang w:val="es-ES"/>
+        </w:rPr>
+        <w:t>4. Tolerancia a Fallos</w:t>
+      </w:r>
+    </w:p>
+    <w:p>
+      <w:pPr>
+        <w:pStyle w:val="Prrafodelista"/>
+        <w:rPr>
+          <w:b/>
+          <w:bCs/>
+          <w:lang w:val="es-ES"/>
+        </w:rPr>
+      </w:pPr>
+      <w:r>
+        <w:rPr>
+          <w:b/>
+          <w:bCs/>
+          <w:lang w:val="es-ES"/>
+        </w:rPr>
+        <w:t>4.2 Tipos de Fallos Identificados</w:t>
+      </w:r>
+    </w:p>
+    <w:p>
+      <w:pPr>
+        <w:ind w:left="360" w:firstLine="360"/>
+        <w:rPr>
+          <w:sz w:val="20"/>
+          <w:szCs w:val="20"/>
+          <w:lang w:val="es-ES"/>
+        </w:rPr>
+      </w:pPr>
+      <w:r>
+        <w:rPr>
+          <w:sz w:val="20"/>
+          <w:szCs w:val="20"/>
+          <w:lang w:val="es-ES"/>
+        </w:rPr>
+        <w:t>Durante la etapa de análisis y desarrollo, se identificaron los siguientes tipos de fallos que la aplicación debe manejar:</w:t>
+      </w:r>
+    </w:p>
+    <w:p>
+      <w:pPr>
+        <w:numPr>
+          <w:ilvl w:val="0"/>
+          <w:numId w:val="18"/>
+        </w:numPr>
+        <w:tabs>
+          <w:tab w:val="clear" w:pos="720"/>
+          <w:tab w:val="num" w:pos="1080"/>
+        </w:tabs>
+        <w:ind w:left="1080"/>
+        <w:rPr>
+          <w:sz w:val="20"/>
+          <w:szCs w:val="20"/>
+          <w:lang w:val="es-ES"/>
+        </w:rPr>
+      </w:pPr>
+      <w:r>
+        <w:rPr>
+          <w:b/>
+          <w:bCs/>
+          <w:sz w:val="20"/>
+          <w:szCs w:val="20"/>
+          <w:lang w:val="es-ES"/>
+        </w:rPr>
+        <w:t>Fallo de Conexión a Internet</w:t>
+      </w:r>
+      <w:r>
+        <w:rPr>
+          <w:sz w:val="20"/>
+          <w:szCs w:val="20"/>
+          <w:lang w:val="es-ES"/>
+        </w:rPr>
+        <w:t>: Usuarios que intentan registrar asistencia sin estar conectados, escenario común en dispositivos móviles.</w:t>
+      </w:r>
+    </w:p>
+    <w:p>
+      <w:pPr>
+        <w:numPr>
+          <w:ilvl w:val="0"/>
+          <w:numId w:val="18"/>
+        </w:numPr>
+        <w:ind w:left="1080"/>
+        <w:rPr>
+          <w:sz w:val="20"/>
+          <w:szCs w:val="20"/>
+          <w:lang w:val="es-ES"/>
+        </w:rPr>
+      </w:pPr>
+      <w:r>
+        <w:rPr>
+          <w:b/>
+          <w:bCs/>
+          <w:sz w:val="20"/>
+          <w:szCs w:val="20"/>
+          <w:lang w:val="es-ES"/>
+        </w:rPr>
+        <w:t>Errores en la Base de Datos</w:t>
+      </w:r>
+      <w:r>
+        <w:rPr>
+          <w:sz w:val="20"/>
+          <w:szCs w:val="20"/>
+          <w:lang w:val="es-ES"/>
+        </w:rPr>
+        <w:t>: Problemas al guardar o consultar datos, que pueden deberse a desconexiones, conflictos de escritura o problemas del servidor MySQL.</w:t>
+      </w:r>
+    </w:p>
+    <w:p>
+      <w:pPr>
+        <w:numPr>
+          <w:ilvl w:val="0"/>
+          <w:numId w:val="18"/>
+        </w:numPr>
+        <w:ind w:left="1080"/>
+        <w:rPr>
+          <w:sz w:val="20"/>
+          <w:szCs w:val="20"/>
+          <w:lang w:val="es-ES"/>
+        </w:rPr>
+      </w:pPr>
+      <w:r>
+        <w:rPr>
+          <w:b/>
+          <w:bCs/>
+          <w:sz w:val="20"/>
+          <w:szCs w:val="20"/>
+          <w:lang w:val="es-ES"/>
+        </w:rPr>
+        <w:t>Fallos en Peticiones AJAX</w:t>
+      </w:r>
+      <w:r>
+        <w:rPr>
+          <w:sz w:val="20"/>
+          <w:szCs w:val="20"/>
+          <w:lang w:val="es-ES"/>
+        </w:rPr>
+        <w:t xml:space="preserve">: Errores en la comunicación asíncrona entre </w:t>
+      </w:r>
+      <w:proofErr w:type="spellStart"/>
+      <w:r>
+        <w:rPr>
+          <w:sz w:val="20"/>
+          <w:szCs w:val="20"/>
+          <w:lang w:val="es-ES"/>
+        </w:rPr>
+        <w:t>frontend</w:t>
+      </w:r>
+      <w:proofErr w:type="spellEnd"/>
+      <w:r>
+        <w:rPr>
+          <w:sz w:val="20"/>
+          <w:szCs w:val="20"/>
+          <w:lang w:val="es-ES"/>
+        </w:rPr>
+        <w:t xml:space="preserve"> y </w:t>
+      </w:r>
+      <w:proofErr w:type="spellStart"/>
+      <w:r>
+        <w:rPr>
+          <w:sz w:val="20"/>
+          <w:szCs w:val="20"/>
+          <w:lang w:val="es-ES"/>
+        </w:rPr>
+        <w:t>backend</w:t>
+      </w:r>
+      <w:proofErr w:type="spellEnd"/>
+      <w:r>
+        <w:rPr>
+          <w:sz w:val="20"/>
+          <w:szCs w:val="20"/>
+          <w:lang w:val="es-ES"/>
+        </w:rPr>
+        <w:t>, que pueden generar estados inconsistentes o fallos visibles para el usuario.</w:t>
+      </w:r>
+    </w:p>
+    <w:p>
+      <w:pPr>
+        <w:numPr>
+          <w:ilvl w:val="0"/>
+          <w:numId w:val="18"/>
+        </w:numPr>
+        <w:ind w:left="1080"/>
+        <w:rPr>
+          <w:sz w:val="20"/>
+          <w:szCs w:val="20"/>
+          <w:lang w:val="es-ES"/>
+        </w:rPr>
+      </w:pPr>
+      <w:r>
+        <w:rPr>
+          <w:b/>
+          <w:bCs/>
+          <w:sz w:val="20"/>
+          <w:szCs w:val="20"/>
+          <w:lang w:val="es-ES"/>
+        </w:rPr>
+        <w:t>Ingreso Incompleto o Incorrecto de Materias</w:t>
+      </w:r>
+      <w:r>
+        <w:rPr>
+          <w:sz w:val="20"/>
+          <w:szCs w:val="20"/>
+          <w:lang w:val="es-ES"/>
+        </w:rPr>
+        <w:t>: Intentos de registrar datos con campos vacíos o con formato inválido.</w:t>
+      </w:r>
+    </w:p>
+    <w:p>
+      <w:pPr>
+        <w:numPr>
+          <w:ilvl w:val="0"/>
+          <w:numId w:val="18"/>
+        </w:numPr>
+        <w:ind w:left="1080"/>
+        <w:rPr>
+          <w:sz w:val="20"/>
+          <w:szCs w:val="20"/>
+          <w:lang w:val="es-ES"/>
+        </w:rPr>
+      </w:pPr>
+      <w:r>
+        <w:rPr>
+          <w:b/>
+          <w:bCs/>
+          <w:sz w:val="20"/>
+          <w:szCs w:val="20"/>
+          <w:lang w:val="es-ES"/>
+        </w:rPr>
+        <w:t>Registro Fuera de Horario</w:t>
+      </w:r>
+      <w:r>
+        <w:rPr>
+          <w:sz w:val="20"/>
+          <w:szCs w:val="20"/>
+          <w:lang w:val="es-ES"/>
+        </w:rPr>
+        <w:t>: Intentos de registrar asistencia fuera de los horarios establecidos para cada materia.</w:t>
+      </w:r>
+    </w:p>
+    <w:p>
+      <w:pPr>
+        <w:numPr>
+          <w:ilvl w:val="0"/>
+          <w:numId w:val="18"/>
+        </w:numPr>
+        <w:ind w:left="1080"/>
+        <w:rPr>
+          <w:sz w:val="20"/>
+          <w:szCs w:val="20"/>
+          <w:lang w:val="es-ES"/>
+        </w:rPr>
+      </w:pPr>
+      <w:r>
+        <w:rPr>
+          <w:b/>
+          <w:bCs/>
+          <w:sz w:val="20"/>
+          <w:szCs w:val="20"/>
+          <w:lang w:val="es-ES"/>
+        </w:rPr>
+        <w:t>Recarga Inesperada</w:t>
+      </w:r>
+      <w:r>
+        <w:rPr>
+          <w:sz w:val="20"/>
+          <w:szCs w:val="20"/>
+          <w:lang w:val="es-ES"/>
+        </w:rPr>
+        <w:t>: Actualización accidental del navegador que provoca pérdida de datos en formularios abiertos.</w:t>
+      </w:r>
+    </w:p>
+    <w:p>
+      <w:pPr>
+        <w:numPr>
+          <w:ilvl w:val="0"/>
+          <w:numId w:val="18"/>
+        </w:numPr>
+        <w:ind w:left="1080"/>
+        <w:rPr>
+          <w:sz w:val="20"/>
+          <w:szCs w:val="20"/>
+          <w:lang w:val="es-ES"/>
+        </w:rPr>
+      </w:pPr>
+      <w:r>
+        <w:rPr>
+          <w:b/>
+          <w:bCs/>
+          <w:sz w:val="20"/>
+          <w:szCs w:val="20"/>
+          <w:lang w:val="es-ES"/>
+        </w:rPr>
+        <w:t>Errores de Validación</w:t>
+      </w:r>
+      <w:r>
+        <w:rPr>
+          <w:sz w:val="20"/>
+          <w:szCs w:val="20"/>
+          <w:lang w:val="es-ES"/>
+        </w:rPr>
+        <w:t>: Fallas al capturar campos incompletos o mal formateados.</w:t>
+      </w:r>
+    </w:p>
+    <w:p>
+      <w:pPr>
+        <w:numPr>
+          <w:ilvl w:val="0"/>
+          <w:numId w:val="18"/>
+        </w:numPr>
+        <w:spacing w:after="240"/>
+        <w:ind w:left="1080"/>
+        <w:rPr>
+          <w:sz w:val="20"/>
+          <w:szCs w:val="20"/>
+          <w:lang w:val="es-ES"/>
+        </w:rPr>
+      </w:pPr>
+      <w:r>
+        <w:rPr>
+          <w:b/>
+          <w:bCs/>
+          <w:sz w:val="20"/>
+          <w:szCs w:val="20"/>
+          <w:lang w:val="es-ES"/>
+        </w:rPr>
+        <w:t>Sesión Expirada</w:t>
+      </w:r>
+      <w:r>
+        <w:rPr>
+          <w:sz w:val="20"/>
+          <w:szCs w:val="20"/>
+          <w:lang w:val="es-ES"/>
+        </w:rPr>
+        <w:t>: Intentos de interactuar con la aplicación cuando la sesión del usuario ha terminado o fue invalidada.</w:t>
+      </w:r>
+    </w:p>
+    <w:p>
+      <w:pPr>
+        <w:pStyle w:val="Prrafodelista"/>
+        <w:rPr>
+          <w:b/>
+          <w:bCs/>
+          <w:lang w:val="es-ES"/>
+        </w:rPr>
+      </w:pPr>
+      <w:r>
+        <w:rPr>
+          <w:b/>
+          <w:bCs/>
+          <w:lang w:val="es-ES"/>
+        </w:rPr>
+        <w:t>4.3 Mecanismos de Tolerancia Implementados</w:t>
+      </w:r>
+    </w:p>
+    <w:p>
+      <w:pPr>
+        <w:ind w:left="360"/>
+        <w:rPr>
+          <w:sz w:val="20"/>
+          <w:szCs w:val="20"/>
+          <w:lang w:val="es-ES"/>
+        </w:rPr>
+      </w:pPr>
+      <w:r>
+        <w:rPr>
+          <w:sz w:val="20"/>
+          <w:szCs w:val="20"/>
+          <w:lang w:val="es-ES"/>
+        </w:rPr>
+        <w:t>Para mitigar los efectos de estos fallos, se implementaron diversas estrategias:</w:t>
+      </w:r>
+    </w:p>
+    <w:p>
+      <w:pPr>
+        <w:numPr>
+          <w:ilvl w:val="0"/>
+          <w:numId w:val="19"/>
+        </w:numPr>
+        <w:tabs>
+          <w:tab w:val="clear" w:pos="720"/>
+          <w:tab w:val="num" w:pos="1080"/>
+        </w:tabs>
+        <w:ind w:left="1080"/>
+        <w:rPr>
+          <w:sz w:val="20"/>
+          <w:szCs w:val="20"/>
+          <w:lang w:val="es-ES"/>
+        </w:rPr>
+      </w:pPr>
+      <w:r>
+        <w:rPr>
+          <w:b/>
+          <w:bCs/>
+          <w:sz w:val="20"/>
+          <w:szCs w:val="20"/>
+          <w:lang w:val="es-ES"/>
+        </w:rPr>
+        <w:t>Validaciones en JavaScript y PHP</w:t>
+      </w:r>
+      <w:r>
+        <w:rPr>
+          <w:sz w:val="20"/>
+          <w:szCs w:val="20"/>
+          <w:lang w:val="es-ES"/>
+        </w:rPr>
+        <w:t>: Antes de enviar cualquier dato, se valida la integridad y completitud en el cliente y en el servidor, reduciendo errores y ataques.</w:t>
+      </w:r>
+    </w:p>
+    <w:p>
+      <w:pPr>
+        <w:numPr>
+          <w:ilvl w:val="0"/>
+          <w:numId w:val="19"/>
+        </w:numPr>
+        <w:tabs>
+          <w:tab w:val="clear" w:pos="720"/>
+          <w:tab w:val="num" w:pos="1080"/>
+        </w:tabs>
+        <w:ind w:left="1080"/>
+        <w:rPr>
+          <w:sz w:val="20"/>
+          <w:szCs w:val="20"/>
+          <w:lang w:val="es-ES"/>
+        </w:rPr>
+      </w:pPr>
+      <w:r>
+        <w:rPr>
+          <w:b/>
+          <w:bCs/>
+          <w:sz w:val="20"/>
+          <w:szCs w:val="20"/>
+          <w:lang w:val="es-ES"/>
+        </w:rPr>
+        <w:t>Control de Conexión</w:t>
+      </w:r>
+      <w:r>
+        <w:rPr>
+          <w:sz w:val="20"/>
+          <w:szCs w:val="20"/>
+          <w:lang w:val="es-ES"/>
+        </w:rPr>
+        <w:t>: El sistema detecta la falta de conexión a internet y bloquea funciones críticas, notificando al usuario.</w:t>
+      </w:r>
+    </w:p>
+    <w:p>
+      <w:pPr>
+        <w:numPr>
+          <w:ilvl w:val="0"/>
+          <w:numId w:val="19"/>
+        </w:numPr>
+        <w:tabs>
+          <w:tab w:val="clear" w:pos="720"/>
+          <w:tab w:val="num" w:pos="1080"/>
+        </w:tabs>
+        <w:ind w:left="1080"/>
+        <w:rPr>
+          <w:sz w:val="20"/>
+          <w:szCs w:val="20"/>
+          <w:lang w:val="es-ES"/>
+        </w:rPr>
+      </w:pPr>
+      <w:r>
+        <w:rPr>
+          <w:b/>
+          <w:bCs/>
+          <w:sz w:val="20"/>
+          <w:szCs w:val="20"/>
+          <w:lang w:val="es-ES"/>
+        </w:rPr>
+        <w:t>Manejo de Errores con PDO</w:t>
+      </w:r>
+      <w:r>
+        <w:rPr>
+          <w:sz w:val="20"/>
+          <w:szCs w:val="20"/>
+          <w:lang w:val="es-ES"/>
+        </w:rPr>
+        <w:t xml:space="preserve">: En PHP, se capturan excepciones de la base de datos y se envían mensajes claros en formato JSON al </w:t>
+      </w:r>
+      <w:proofErr w:type="spellStart"/>
+      <w:r>
+        <w:rPr>
+          <w:sz w:val="20"/>
+          <w:szCs w:val="20"/>
+          <w:lang w:val="es-ES"/>
+        </w:rPr>
+        <w:t>frontend</w:t>
+      </w:r>
+      <w:proofErr w:type="spellEnd"/>
+      <w:r>
+        <w:rPr>
+          <w:sz w:val="20"/>
+          <w:szCs w:val="20"/>
+          <w:lang w:val="es-ES"/>
+        </w:rPr>
+        <w:t>.</w:t>
+      </w:r>
+    </w:p>
+    <w:p>
+      <w:pPr>
+        <w:numPr>
+          <w:ilvl w:val="0"/>
+          <w:numId w:val="19"/>
+        </w:numPr>
+        <w:tabs>
+          <w:tab w:val="clear" w:pos="720"/>
+          <w:tab w:val="num" w:pos="1080"/>
+        </w:tabs>
+        <w:ind w:left="1080"/>
+        <w:rPr>
+          <w:sz w:val="20"/>
+          <w:szCs w:val="20"/>
+          <w:lang w:val="es-ES"/>
+        </w:rPr>
+      </w:pPr>
+      <w:r>
+        <w:rPr>
+          <w:b/>
+          <w:bCs/>
+          <w:sz w:val="20"/>
+          <w:szCs w:val="20"/>
+          <w:lang w:val="es-ES"/>
+        </w:rPr>
+        <w:t>Gestión de Sesiones</w:t>
+      </w:r>
+      <w:r>
+        <w:rPr>
+          <w:sz w:val="20"/>
+          <w:szCs w:val="20"/>
+          <w:lang w:val="es-ES"/>
+        </w:rPr>
+        <w:t xml:space="preserve">: Se verifica la sesión activa antes de permitir acceso a funciones sensibles, redirigiendo al </w:t>
+      </w:r>
+      <w:proofErr w:type="spellStart"/>
+      <w:r>
+        <w:rPr>
+          <w:sz w:val="20"/>
+          <w:szCs w:val="20"/>
+          <w:lang w:val="es-ES"/>
+        </w:rPr>
+        <w:t>login</w:t>
+      </w:r>
+      <w:proofErr w:type="spellEnd"/>
+      <w:r>
+        <w:rPr>
+          <w:sz w:val="20"/>
+          <w:szCs w:val="20"/>
+          <w:lang w:val="es-ES"/>
+        </w:rPr>
+        <w:t xml:space="preserve"> si es necesario.</w:t>
+      </w:r>
+    </w:p>
+    <w:p>
+      <w:pPr>
+        <w:numPr>
+          <w:ilvl w:val="0"/>
+          <w:numId w:val="19"/>
+        </w:numPr>
+        <w:tabs>
+          <w:tab w:val="clear" w:pos="720"/>
+          <w:tab w:val="num" w:pos="1080"/>
+        </w:tabs>
+        <w:ind w:left="1080"/>
+        <w:rPr>
+          <w:sz w:val="20"/>
+          <w:szCs w:val="20"/>
+          <w:lang w:val="es-ES"/>
+        </w:rPr>
+      </w:pPr>
+      <w:r>
+        <w:rPr>
+          <w:b/>
+          <w:bCs/>
+          <w:sz w:val="20"/>
+          <w:szCs w:val="20"/>
+          <w:lang w:val="es-ES"/>
+        </w:rPr>
+        <w:t>Retroalimentación Visual</w:t>
+      </w:r>
+      <w:r>
+        <w:rPr>
+          <w:sz w:val="20"/>
+          <w:szCs w:val="20"/>
+          <w:lang w:val="es-ES"/>
+        </w:rPr>
+        <w:t>: Se utilizan alertas y mensajes en pantalla para informar al usuario de errores y situaciones anómalas.</w:t>
+      </w:r>
+    </w:p>
+    <w:p>
+      <w:pPr>
+        <w:numPr>
+          <w:ilvl w:val="0"/>
+          <w:numId w:val="19"/>
+        </w:numPr>
+        <w:tabs>
+          <w:tab w:val="clear" w:pos="720"/>
+          <w:tab w:val="num" w:pos="1080"/>
+        </w:tabs>
+        <w:spacing w:after="240"/>
+        <w:ind w:left="1080"/>
+        <w:rPr>
+          <w:sz w:val="20"/>
+          <w:szCs w:val="20"/>
+          <w:lang w:val="es-ES"/>
+        </w:rPr>
+      </w:pPr>
+      <w:r>
+        <w:rPr>
+          <w:b/>
+          <w:bCs/>
+          <w:sz w:val="20"/>
+          <w:szCs w:val="20"/>
+          <w:lang w:val="es-ES"/>
+        </w:rPr>
+        <w:t>Diseño Responsive y Limpieza de Formularios</w:t>
+      </w:r>
+      <w:r>
+        <w:rPr>
+          <w:sz w:val="20"/>
+          <w:szCs w:val="20"/>
+          <w:lang w:val="es-ES"/>
+        </w:rPr>
+        <w:t>: Se advierte sobre recargas que pueden perder datos y se previene confusión en la interfaz.</w:t>
+      </w:r>
+    </w:p>
+    <w:p>
+      <w:pPr>
+        <w:pStyle w:val="Prrafodelista"/>
+        <w:rPr>
+          <w:b/>
+          <w:bCs/>
+          <w:lang w:val="es-ES"/>
+        </w:rPr>
+      </w:pPr>
+      <w:r>
+        <w:rPr>
+          <w:b/>
+          <w:bCs/>
+          <w:lang w:val="es-ES"/>
+        </w:rPr>
+        <w:t>4.4 Prevención de Defectos</w:t>
+      </w:r>
+    </w:p>
+    <w:p>
+      <w:pPr>
+        <w:spacing w:after="240"/>
+        <w:ind w:left="427"/>
+        <w:rPr>
+          <w:lang w:val="es-ES"/>
+        </w:rPr>
+      </w:pPr>
+      <w:r>
+        <w:rPr>
+          <w:lang w:val="es-ES"/>
+        </w:rPr>
+        <w:t xml:space="preserve">      </w:t>
+      </w:r>
+      <w:r>
+        <w:rPr>
+          <w:sz w:val="20"/>
+          <w:szCs w:val="20"/>
+          <w:lang w:val="es-ES"/>
+        </w:rPr>
+        <w:t>Se priorizó un desarrollo modular y basado en pruebas exploratorias que ayudaron a detectar errores tempranamente, incorporando validaciones estrictas y controles visuales para minimizar la ocurrencia de defectos.</w:t>
+      </w:r>
+    </w:p>
+    <w:p>
+      <w:pPr>
+        <w:pStyle w:val="Prrafodelista"/>
+        <w:rPr>
+          <w:b/>
+          <w:bCs/>
+          <w:lang w:val="es-ES"/>
+        </w:rPr>
+      </w:pPr>
+      <w:r>
+        <w:rPr>
+          <w:b/>
+          <w:bCs/>
+          <w:lang w:val="es-ES"/>
+        </w:rPr>
+        <w:t>4.5 Redundancia y Diversidad</w:t>
+      </w:r>
+    </w:p>
+    <w:p>
+      <w:pPr>
+        <w:spacing w:after="240"/>
+        <w:ind w:left="427"/>
+        <w:rPr>
+          <w:lang w:val="es-ES"/>
+        </w:rPr>
+      </w:pPr>
+      <w:r>
+        <w:rPr>
+          <w:lang w:val="es-ES"/>
+        </w:rPr>
+        <w:t xml:space="preserve">      </w:t>
+      </w:r>
+      <w:r>
+        <w:rPr>
+          <w:sz w:val="20"/>
+          <w:szCs w:val="20"/>
+          <w:lang w:val="es-ES"/>
+        </w:rPr>
+        <w:t>El sistema usa redundancia funcional (sesiones, validaciones múltiples) y almacenamiento persistente en MySQL para evitar pérdida de datos, garantizando consistencia y disponibilidad.</w:t>
+      </w:r>
+    </w:p>
+    <w:p>
+      <w:pPr>
+        <w:pStyle w:val="Prrafodelista"/>
+        <w:rPr>
+          <w:b/>
+          <w:bCs/>
+        </w:rPr>
+      </w:pPr>
+      <w:r>
+        <w:rPr>
+          <w:b/>
+          <w:bCs/>
+        </w:rPr>
+        <w:t>5</w:t>
+      </w:r>
+      <w:r>
+        <w:rPr>
+          <w:b/>
+          <w:bCs/>
+        </w:rPr>
+        <w:t>. Discusión</w:t>
+      </w:r>
+    </w:p>
+    <w:p>
+      <w:pPr>
+        <w:pStyle w:val="Textoindependiente"/>
+        <w:ind w:left="427" w:firstLine="284"/>
+      </w:pPr>
+      <w:r>
+        <w:t>Comparado</w:t>
+      </w:r>
+      <w:r>
+        <w:t xml:space="preserve"> con plataformas comerciales como </w:t>
+      </w:r>
+      <w:proofErr w:type="spellStart"/>
+      <w:r>
+        <w:t>Jibble</w:t>
+      </w:r>
+      <w:proofErr w:type="spellEnd"/>
+      <w:r>
+        <w:t xml:space="preserve">, </w:t>
+      </w:r>
+      <w:proofErr w:type="spellStart"/>
+      <w:r>
+        <w:t>Clockify</w:t>
+      </w:r>
+      <w:proofErr w:type="spellEnd"/>
+      <w:r>
+        <w:t xml:space="preserve"> o sistemas institucionales de gestión académica, la aplicación propuesta se distingue por su simplicidad, acceso libre y facilidad de instalación y uso.</w:t>
+      </w:r>
+      <w:r>
+        <w:br/>
+      </w:r>
+      <w:r>
+        <w:lastRenderedPageBreak/>
+        <w:t>Sistemas comerciales suelen incluir funciones avanzadas para grandes empresas, pero resultan excesivos para contextos educativos simples y pueden requerir licencias o integraciones complejas [5].</w:t>
+      </w:r>
+    </w:p>
+    <w:p>
+      <w:pPr>
+        <w:pStyle w:val="Textoindependiente"/>
+        <w:ind w:left="427" w:firstLine="284"/>
+      </w:pPr>
+      <w:r>
+        <w:t>El sistema aquí presentado cubre las necesidades esenciales de registro de asistencia, evitando sobrecarga funcional y priorizando la experiencia del usuario final, como sugiere la literatura sobre diseño centrado en el usuario [3].</w:t>
       </w:r>
     </w:p>
     <w:p>
       <w:pPr>
         <w:pStyle w:val="Textoindependiente"/>
         <w:spacing w:after="240"/>
-        <w:ind w:firstLine="284"/>
-      </w:pPr>
-      <w:r>
-        <w:t>La</w:t>
-      </w:r>
-      <w:r>
-        <w:t xml:space="preserve"> solución fue implementada y desplegada en un entorno de pruebas con usuarios reales.</w:t>
-      </w:r>
-      <w:r>
-        <w:br/>
-        <w:t>Se validó la correcta gestión de usuarios, materias y asistencias mediante pruebas funcionales y de usabilidad, siguiendo la metodología propuesta por Nielsen (1994) [4] para la evaluación de interfaces de usuario.</w:t>
-      </w:r>
-      <w:r>
-        <w:br/>
-        <w:t>El sistema fue capaz de registrar y consultar asistencias de manera eficiente, con tiempos de respuesta inferiores a 500 ms en operaciones CRUD principales (crear, leer, actualizar, borrar).</w:t>
-      </w:r>
-      <w:r>
-        <w:br/>
-        <w:t>Las pruebas de tolerancia a fallos demostraron que el sistema maneja adecuadamente la pérdida de conexión, errores de datos y sesiones expiradas, mostrando mensajes claros al usuario y evitando la pérdida de información.</w:t>
-      </w:r>
-      <w:r>
-        <w:br/>
-        <w:t>Los usuarios destacaron la facilidad de uso del sistema, la rapidez para registrar asistencias y la claridad de los reportes generados. La curva de aprendizaje fue mínima, en contraste con soluciones comerciales más complejas (véase [2]).</w:t>
+        <w:ind w:left="427" w:firstLine="284"/>
+      </w:pPr>
+      <w:r>
+        <w:t>Entre las limitaciones identificadas están la falta de integración con otras plataformas educativas</w:t>
+      </w:r>
+      <w:r>
+        <w:t>,</w:t>
+      </w:r>
+      <w:r>
+        <w:t xml:space="preserve"> la ausencia de reportes avanzados para administración institucional</w:t>
+      </w:r>
+      <w:r>
+        <w:t xml:space="preserve"> y la autenticación al iniciar sesión usando Google</w:t>
+      </w:r>
+      <w:r>
+        <w:t>, aspectos que pueden ser abordados en trabajos futuros</w:t>
+      </w:r>
+      <w:r>
+        <w:t>.</w:t>
       </w:r>
     </w:p>
     <w:p>
       <w:pPr>
         <w:pStyle w:val="Prrafodelista"/>
-        <w:spacing w:after="240"/>
         <w:rPr>
           <w:b/>
           <w:bCs/>
@@ -2437,109 +3873,20 @@
           <w:b/>
           <w:bCs/>
         </w:rPr>
-        <w:t>4</w:t>
+        <w:t>5</w:t>
       </w:r>
       <w:r>
         <w:rPr>
           <w:b/>
           <w:bCs/>
         </w:rPr>
-        <w:t>. Discusión</w:t>
+        <w:t>. Conclusiones</w:t>
       </w:r>
     </w:p>
     <w:p>
       <w:pPr>
         <w:pStyle w:val="Textoindependiente"/>
-        <w:ind w:firstLine="284"/>
-      </w:pPr>
-      <w:r>
-        <w:t>Comparado</w:t>
-      </w:r>
-      <w:r>
-        <w:t xml:space="preserve"> con plataformas comerciales como </w:t>
-      </w:r>
-      <w:proofErr w:type="spellStart"/>
-      <w:r>
-        <w:t>Jibble</w:t>
-      </w:r>
-      <w:proofErr w:type="spellEnd"/>
-      <w:r>
-        <w:t xml:space="preserve">, </w:t>
-      </w:r>
-      <w:proofErr w:type="spellStart"/>
-      <w:r>
-        <w:t>Clockify</w:t>
-      </w:r>
-      <w:proofErr w:type="spellEnd"/>
-      <w:r>
-        <w:t xml:space="preserve"> o sistemas institucionales de gestión académica, la aplicación propuesta se distingue por su simplicidad, acceso libre y facilidad de instalación y uso.</w:t>
-      </w:r>
-      <w:r>
-        <w:br/>
-        <w:t>Sistemas comerciales suelen incluir funciones avanzadas para grandes empresas, pero resultan excesivos para contextos educativos simples y pueden requerir licencias o integraciones complejas [5].</w:t>
-      </w:r>
-    </w:p>
-    <w:p>
-      <w:pPr>
-        <w:pStyle w:val="Textoindependiente"/>
-        <w:ind w:firstLine="284"/>
-      </w:pPr>
-      <w:r>
-        <w:t>El sistema aquí presentado cubre las necesidades esenciales de registro de asistencia, evitando sobrecarga funcional y priorizando la experiencia del usuario final, como sugiere la literatura sobre diseño centrado en el usuario [3].</w:t>
-      </w:r>
-    </w:p>
-    <w:p>
-      <w:pPr>
-        <w:pStyle w:val="Textoindependiente"/>
-        <w:spacing w:after="240"/>
-        <w:ind w:firstLine="284"/>
-      </w:pPr>
-      <w:r>
-        <w:t>Entre las limitaciones identificadas están la falta de integración con otras plataformas educativas</w:t>
-      </w:r>
-      <w:r>
-        <w:t>,</w:t>
-      </w:r>
-      <w:r>
-        <w:t xml:space="preserve"> la ausencia de reportes avanzados para administración institucional</w:t>
-      </w:r>
-      <w:r>
-        <w:t xml:space="preserve"> y la autenticación al iniciar sesión usando Google</w:t>
-      </w:r>
-      <w:r>
-        <w:t>, aspectos que pueden ser abordados en trabajos futuros</w:t>
-      </w:r>
-      <w:r>
-        <w:t>.</w:t>
-      </w:r>
-    </w:p>
-    <w:p>
-      <w:pPr>
-        <w:pStyle w:val="Prrafodelista"/>
-        <w:rPr>
-          <w:b/>
-          <w:bCs/>
-        </w:rPr>
-      </w:pPr>
-      <w:r>
-        <w:rPr>
-          <w:b/>
-          <w:bCs/>
-        </w:rPr>
-        <w:t>5</w:t>
-      </w:r>
-      <w:r>
-        <w:rPr>
-          <w:b/>
-          <w:bCs/>
-        </w:rPr>
-        <w:t>. Conclusiones</w:t>
-      </w:r>
-    </w:p>
-    <w:p>
-      <w:pPr>
-        <w:pStyle w:val="Textoindependiente"/>
-        <w:ind w:firstLine="284"/>
+        <w:ind w:left="427" w:firstLine="284"/>
       </w:pPr>
       <w:r>
         <w:t>El</w:t>
@@ -3280,6 +4627,197 @@
           <w:sz w:val="18"/>
         </w:rPr>
         <w:t> (9th ed.). Pearson.</w:t>
+      </w:r>
+    </w:p>
+    <w:p>
+      <w:pPr>
+        <w:pStyle w:val="Prrafodelista"/>
+        <w:numPr>
+          <w:ilvl w:val="0"/>
+          <w:numId w:val="6"/>
+        </w:numPr>
+        <w:rPr>
+          <w:sz w:val="20"/>
+          <w:szCs w:val="20"/>
+          <w:lang w:val="es-ES"/>
+        </w:rPr>
+      </w:pPr>
+      <w:r>
+        <w:rPr>
+          <w:sz w:val="20"/>
+          <w:szCs w:val="20"/>
+        </w:rPr>
+        <w:t xml:space="preserve">Google </w:t>
+      </w:r>
+      <w:proofErr w:type="spellStart"/>
+      <w:r>
+        <w:rPr>
+          <w:sz w:val="20"/>
+          <w:szCs w:val="20"/>
+        </w:rPr>
+        <w:t>Developers</w:t>
+      </w:r>
+      <w:proofErr w:type="spellEnd"/>
+      <w:r>
+        <w:rPr>
+          <w:sz w:val="20"/>
+          <w:szCs w:val="20"/>
+        </w:rPr>
+        <w:t xml:space="preserve">. (2024). </w:t>
+      </w:r>
+      <w:proofErr w:type="spellStart"/>
+      <w:r>
+        <w:rPr>
+          <w:sz w:val="20"/>
+          <w:szCs w:val="20"/>
+        </w:rPr>
+        <w:t>Progressive</w:t>
+      </w:r>
+      <w:proofErr w:type="spellEnd"/>
+      <w:r>
+        <w:rPr>
+          <w:sz w:val="20"/>
+          <w:szCs w:val="20"/>
+        </w:rPr>
+        <w:t xml:space="preserve"> Web Apps </w:t>
+      </w:r>
+      <w:proofErr w:type="spellStart"/>
+      <w:r>
+        <w:rPr>
+          <w:sz w:val="20"/>
+          <w:szCs w:val="20"/>
+        </w:rPr>
+        <w:t>Overview</w:t>
+      </w:r>
+      <w:proofErr w:type="spellEnd"/>
+      <w:r>
+        <w:rPr>
+          <w:sz w:val="20"/>
+          <w:szCs w:val="20"/>
+        </w:rPr>
+        <w:t xml:space="preserve">. </w:t>
+      </w:r>
+      <w:r>
+        <w:rPr>
+          <w:sz w:val="20"/>
+          <w:szCs w:val="20"/>
+          <w:lang w:val="es-ES"/>
+        </w:rPr>
+        <w:t>Disponible en: https://web.dev/progressive-web-apps/</w:t>
+      </w:r>
+    </w:p>
+    <w:p>
+      <w:pPr>
+        <w:pStyle w:val="Prrafodelista"/>
+        <w:numPr>
+          <w:ilvl w:val="0"/>
+          <w:numId w:val="6"/>
+        </w:numPr>
+        <w:rPr>
+          <w:sz w:val="20"/>
+          <w:szCs w:val="20"/>
+          <w:lang w:val="es-ES"/>
+        </w:rPr>
+      </w:pPr>
+      <w:r>
+        <w:rPr>
+          <w:sz w:val="20"/>
+          <w:szCs w:val="20"/>
+          <w:lang w:val="es-ES"/>
+        </w:rPr>
+        <w:t xml:space="preserve">Pérez, J., &amp; Salas, M. (2021). Herramientas digitales como apoyo a la autogestión académica en entornos de baja conectividad. </w:t>
+      </w:r>
+      <w:r>
+        <w:rPr>
+          <w:sz w:val="20"/>
+          <w:szCs w:val="20"/>
+        </w:rPr>
+        <w:t>Revista Iberoamericana de Educación, 87(2), 45–60.</w:t>
+      </w:r>
+    </w:p>
+    <w:p>
+      <w:pPr>
+        <w:pStyle w:val="Prrafodelista"/>
+        <w:numPr>
+          <w:ilvl w:val="0"/>
+          <w:numId w:val="6"/>
+        </w:numPr>
+        <w:rPr>
+          <w:sz w:val="20"/>
+          <w:szCs w:val="20"/>
+          <w:lang w:val="en-US"/>
+        </w:rPr>
+      </w:pPr>
+      <w:r>
+        <w:rPr>
+          <w:sz w:val="20"/>
+          <w:szCs w:val="20"/>
+        </w:rPr>
+        <w:t xml:space="preserve">W3C Web </w:t>
+      </w:r>
+      <w:proofErr w:type="spellStart"/>
+      <w:r>
+        <w:rPr>
+          <w:sz w:val="20"/>
+          <w:szCs w:val="20"/>
+        </w:rPr>
+        <w:t>Accessibility</w:t>
+      </w:r>
+      <w:proofErr w:type="spellEnd"/>
+      <w:r>
+        <w:rPr>
+          <w:sz w:val="20"/>
+          <w:szCs w:val="20"/>
+        </w:rPr>
+        <w:t xml:space="preserve"> </w:t>
+      </w:r>
+      <w:proofErr w:type="spellStart"/>
+      <w:r>
+        <w:rPr>
+          <w:sz w:val="20"/>
+          <w:szCs w:val="20"/>
+        </w:rPr>
+        <w:t>Initiative</w:t>
+      </w:r>
+      <w:proofErr w:type="spellEnd"/>
+      <w:r>
+        <w:rPr>
+          <w:sz w:val="20"/>
+          <w:szCs w:val="20"/>
+        </w:rPr>
+        <w:t xml:space="preserve">. (2018). Web Content </w:t>
+      </w:r>
+      <w:proofErr w:type="spellStart"/>
+      <w:r>
+        <w:rPr>
+          <w:sz w:val="20"/>
+          <w:szCs w:val="20"/>
+        </w:rPr>
+        <w:t>Accessibility</w:t>
+      </w:r>
+      <w:proofErr w:type="spellEnd"/>
+      <w:r>
+        <w:rPr>
+          <w:sz w:val="20"/>
+          <w:szCs w:val="20"/>
+        </w:rPr>
+        <w:t xml:space="preserve"> </w:t>
+      </w:r>
+      <w:proofErr w:type="spellStart"/>
+      <w:r>
+        <w:rPr>
+          <w:sz w:val="20"/>
+          <w:szCs w:val="20"/>
+        </w:rPr>
+        <w:t>Guidelines</w:t>
+      </w:r>
+      <w:proofErr w:type="spellEnd"/>
+      <w:r>
+        <w:rPr>
+          <w:sz w:val="20"/>
+          <w:szCs w:val="20"/>
+        </w:rPr>
+        <w:t xml:space="preserve"> (WCAG) 2.1. Disponible en: https://www.w3.org/TR/WCAG21/</w:t>
       </w:r>
     </w:p>
     <w:sectPr>
@@ -3320,6 +4858,9 @@
       <w:ind w:left="0"/>
     </w:pPr>
     <w:r>
+      <w:rPr>
+        <w:noProof/>
+      </w:rPr>
       <mc:AlternateContent>
         <mc:Choice Requires="wps">
           <w:drawing>
@@ -3403,6 +4944,9 @@
       </mc:AlternateContent>
     </w:r>
     <w:r>
+      <w:rPr>
+        <w:noProof/>
+      </w:rPr>
       <mc:AlternateContent>
         <mc:Choice Requires="wps">
           <w:drawing>
@@ -3646,6 +5190,9 @@
       <w:ind w:left="0"/>
     </w:pPr>
     <w:r>
+      <w:rPr>
+        <w:noProof/>
+      </w:rPr>
       <mc:AlternateContent>
         <mc:Choice Requires="wps">
           <w:drawing>
@@ -3729,6 +5276,9 @@
       </mc:AlternateContent>
     </w:r>
     <w:r>
+      <w:rPr>
+        <w:noProof/>
+      </w:rPr>
       <mc:AlternateContent>
         <mc:Choice Requires="wps">
           <w:drawing>
@@ -4617,6 +6167,9 @@
       </mc:AlternateContent>
     </w:r>
     <w:r>
+      <w:rPr>
+        <w:noProof/>
+      </w:rPr>
       <mc:AlternateContent>
         <mc:Choice Requires="wps">
           <w:drawing>
@@ -6817,6 +8370,68 @@
   </w:num>
   <w:num w:numId="15" w16cid:durableId="1685478391">
     <w:abstractNumId w:val="4"/>
+  </w:num>
+  <w:num w:numId="16" w16cid:durableId="644745686">
+    <w:abstractNumId w:val="3"/>
+    <w:lvlOverride w:ilvl="0"/>
+    <w:lvlOverride w:ilvl="1"/>
+    <w:lvlOverride w:ilvl="2"/>
+    <w:lvlOverride w:ilvl="3"/>
+    <w:lvlOverride w:ilvl="4"/>
+    <w:lvlOverride w:ilvl="5"/>
+    <w:lvlOverride w:ilvl="6"/>
+    <w:lvlOverride w:ilvl="7"/>
+    <w:lvlOverride w:ilvl="8"/>
+  </w:num>
+  <w:num w:numId="17" w16cid:durableId="1261448478">
+    <w:abstractNumId w:val="2"/>
+    <w:lvlOverride w:ilvl="0"/>
+    <w:lvlOverride w:ilvl="1"/>
+    <w:lvlOverride w:ilvl="2"/>
+    <w:lvlOverride w:ilvl="3"/>
+    <w:lvlOverride w:ilvl="4"/>
+    <w:lvlOverride w:ilvl="5"/>
+    <w:lvlOverride w:ilvl="6"/>
+    <w:lvlOverride w:ilvl="7"/>
+    <w:lvlOverride w:ilvl="8"/>
+  </w:num>
+  <w:num w:numId="18" w16cid:durableId="1226909893">
+    <w:abstractNumId w:val="0"/>
+    <w:lvlOverride w:ilvl="0"/>
+    <w:lvlOverride w:ilvl="1"/>
+    <w:lvlOverride w:ilvl="2"/>
+    <w:lvlOverride w:ilvl="3"/>
+    <w:lvlOverride w:ilvl="4"/>
+    <w:lvlOverride w:ilvl="5"/>
+    <w:lvlOverride w:ilvl="6"/>
+    <w:lvlOverride w:ilvl="7"/>
+    <w:lvlOverride w:ilvl="8"/>
+  </w:num>
+  <w:num w:numId="19" w16cid:durableId="1074203396">
+    <w:abstractNumId w:val="7"/>
+    <w:lvlOverride w:ilvl="0"/>
+    <w:lvlOverride w:ilvl="1"/>
+    <w:lvlOverride w:ilvl="2"/>
+    <w:lvlOverride w:ilvl="3"/>
+    <w:lvlOverride w:ilvl="4"/>
+    <w:lvlOverride w:ilvl="5"/>
+    <w:lvlOverride w:ilvl="6"/>
+    <w:lvlOverride w:ilvl="7"/>
+    <w:lvlOverride w:ilvl="8"/>
+  </w:num>
+  <w:num w:numId="20" w16cid:durableId="1730491739">
+    <w:abstractNumId w:val="13"/>
+    <w:lvlOverride w:ilvl="0">
+      <w:startOverride w:val="1"/>
+    </w:lvlOverride>
+    <w:lvlOverride w:ilvl="1"/>
+    <w:lvlOverride w:ilvl="2"/>
+    <w:lvlOverride w:ilvl="3"/>
+    <w:lvlOverride w:ilvl="4"/>
+    <w:lvlOverride w:ilvl="5"/>
+    <w:lvlOverride w:ilvl="6"/>
+    <w:lvlOverride w:ilvl="7"/>
+    <w:lvlOverride w:ilvl="8"/>
   </w:num>
 </w:numbering>
 </file>

</xml_diff>